<commit_message>
Membuat trello dan Melengkapi Board Trello
</commit_message>
<xml_diff>
--- a/Tugas Proyek Agile.docx
+++ b/Tugas Proyek Agile.docx
@@ -392,6 +392,17 @@
         </w:rPr>
         <w:t xml:space="preserve">Link Trello | </w:t>
       </w:r>
+      <w:hyperlink r:id="rId5" w:history="1">
+        <w:r>
+          <w:rPr>
+            <w:rStyle w:val="Hyperlink"/>
+            <w:rFonts w:ascii="Times New Roman" w:eastAsia="Times New Roman" w:hAnsi="Times New Roman" w:cs="Times New Roman"/>
+            <w:sz w:val="40"/>
+            <w:szCs w:val="40"/>
+          </w:rPr>
+          <w:t>Trello</w:t>
+        </w:r>
+      </w:hyperlink>
     </w:p>
     <w:p>
       <w:pPr>
@@ -410,6 +421,14 @@
           <w:szCs w:val="40"/>
         </w:rPr>
         <w:t xml:space="preserve">Link Figma | </w:t>
+      </w:r>
+      <w:r>
+        <w:rPr>
+          <w:rFonts w:ascii="Times New Roman" w:eastAsia="Times New Roman" w:hAnsi="Times New Roman" w:cs="Times New Roman"/>
+          <w:sz w:val="40"/>
+          <w:szCs w:val="40"/>
+        </w:rPr>
+        <w:t>Figma</w:t>
       </w:r>
     </w:p>
     <w:p>
@@ -430,6 +449,17 @@
         </w:rPr>
         <w:t xml:space="preserve">Link Git hub | </w:t>
       </w:r>
+      <w:hyperlink r:id="rId6" w:history="1">
+        <w:r>
+          <w:rPr>
+            <w:rStyle w:val="Hyperlink"/>
+            <w:rFonts w:ascii="Times New Roman" w:eastAsia="Times New Roman" w:hAnsi="Times New Roman" w:cs="Times New Roman"/>
+            <w:sz w:val="40"/>
+            <w:szCs w:val="40"/>
+          </w:rPr>
+          <w:t>GitHub</w:t>
+        </w:r>
+      </w:hyperlink>
     </w:p>
     <w:p>
       <w:pPr>
@@ -11527,6 +11557,18 @@
       </w:tblBorders>
     </w:tblPr>
   </w:style>
+  <w:style w:type="character" w:styleId="UnresolvedMention">
+    <w:name w:val="Unresolved Mention"/>
+    <w:basedOn w:val="DefaultParagraphFont"/>
+    <w:uiPriority w:val="99"/>
+    <w:semiHidden/>
+    <w:unhideWhenUsed/>
+    <w:rsid w:val="00F17C20"/>
+    <w:rPr>
+      <w:color w:val="605E5C"/>
+      <w:shd w:val="clear" w:color="auto" w:fill="E1DFDD"/>
+    </w:rPr>
+  </w:style>
 </w:styles>
 </file>
 

</xml_diff>